<commit_message>
Doc: Documentation sur la définition de la forme quadratique      associée à une ellipse
</commit_message>
<xml_diff>
--- a/Coniques_pqTheta.docx
+++ b/Coniques_pqTheta.docx
@@ -35,7 +35,15 @@
         <w:t>éfinition unitaire</w:t>
       </w:r>
       <w:r>
-        <w:t xml:space="preserve"> quelque soit le type de la conique</w:t>
+        <w:t xml:space="preserve"> </w:t>
+      </w:r>
+      <w:proofErr w:type="spellStart"/>
+      <w:r>
+        <w:t>quelque</w:t>
+      </w:r>
+      <w:proofErr w:type="spellEnd"/>
+      <w:r>
+        <w:t xml:space="preserve"> soit le type de la conique</w:t>
       </w:r>
     </w:p>
     <w:p>
@@ -232,7 +240,15 @@
     </w:p>
     <w:p>
       <w:r>
-        <w:t>Si le produit pq &lt; 0, les deux foyers sont de part et d’autre de</w:t>
+        <w:t xml:space="preserve">Si le produit </w:t>
+      </w:r>
+      <w:proofErr w:type="spellStart"/>
+      <w:r>
+        <w:t>pq</w:t>
+      </w:r>
+      <w:proofErr w:type="spellEnd"/>
+      <w:r>
+        <w:t xml:space="preserve"> &lt; 0, les deux foyers sont de part et d’autre de</w:t>
       </w:r>
       <w:r>
         <w:t xml:space="preserve"> (ou sur)</w:t>
@@ -259,13 +275,26 @@
         <w:t>p</w:t>
       </w:r>
       <w:r>
-        <w:t>/2</w:t>
-      </w:r>
-      <w:r>
-        <w:t xml:space="preserve"> et p=-q)</w:t>
-      </w:r>
-      <w:r>
-        <w:t>. Si le produit pq&gt;0, les deux foyers sont d’un même côté de la normale et on définit une hyperbole dont on utilise la nappe qui entoure le foyer le plus proche. Si pq=0, on définit une parabole.</w:t>
+        <w:t>/2 et p=-q)</w:t>
+      </w:r>
+      <w:r>
+        <w:t xml:space="preserve">. Si le produit </w:t>
+      </w:r>
+      <w:proofErr w:type="spellStart"/>
+      <w:r>
+        <w:t>pq</w:t>
+      </w:r>
+      <w:proofErr w:type="spellEnd"/>
+      <w:r>
+        <w:t xml:space="preserve">&gt;0, les deux foyers sont d’un même côté de la normale et on définit une hyperbole dont on utilise la nappe qui entoure le foyer le plus proche. Si </w:t>
+      </w:r>
+      <w:proofErr w:type="spellStart"/>
+      <w:r>
+        <w:t>pq</w:t>
+      </w:r>
+      <w:proofErr w:type="spellEnd"/>
+      <w:r>
+        <w:t>=0, on définit une parabole.</w:t>
       </w:r>
     </w:p>
     <w:p>
@@ -1090,7 +1119,15 @@
       </w:r>
       <w:r>
         <w:br/>
-        <w:t xml:space="preserve">d’une ellipse : pq &lt;0 et </w:t>
+        <w:t xml:space="preserve">d’une ellipse : </w:t>
+      </w:r>
+      <w:proofErr w:type="spellStart"/>
+      <w:r>
+        <w:t>pq</w:t>
+      </w:r>
+      <w:proofErr w:type="spellEnd"/>
+      <w:r>
+        <w:t xml:space="preserve"> &lt;0 et </w:t>
       </w:r>
       <m:oMath>
         <m:sSup>
@@ -1309,7 +1346,15 @@
         <w:t>hyperbole</w:t>
       </w:r>
       <w:r>
-        <w:t xml:space="preserve"> : pq &gt;0 et </w:t>
+        <w:t xml:space="preserve"> : </w:t>
+      </w:r>
+      <w:proofErr w:type="spellStart"/>
+      <w:r>
+        <w:t>pq</w:t>
+      </w:r>
+      <w:proofErr w:type="spellEnd"/>
+      <w:r>
+        <w:t xml:space="preserve"> &gt;0 et </w:t>
       </w:r>
       <m:oMath>
         <m:sSup>
@@ -9246,6 +9291,15 @@
                   </m:r>
                 </m:e>
                 <m:e>
+                  <m:r>
+                    <m:rPr>
+                      <m:sty m:val="bi"/>
+                    </m:rPr>
+                    <w:rPr>
+                      <w:rFonts w:ascii="Cambria Math" w:hAnsi="Cambria Math"/>
+                    </w:rPr>
+                    <m:t>-</m:t>
+                  </m:r>
                   <m:f>
                     <m:fPr>
                       <m:ctrlPr>
@@ -9574,7 +9628,7 @@
               <w:rPr>
                 <w:rFonts w:ascii="Cambria Math" w:hAnsi="Cambria Math"/>
               </w:rPr>
-              <m:t>0</m:t>
+              <m:t>1</m:t>
             </m:r>
           </m:sub>
         </m:sSub>
@@ -9628,7 +9682,21 @@
         <w:rPr>
           <w:rFonts w:eastAsiaTheme="minorEastAsia"/>
         </w:rPr>
-        <w:t xml:space="preserve"> étant défini par</w:t>
+        <w:t xml:space="preserve"> étant défini </w:t>
+      </w:r>
+      <w:commentRangeStart w:id="1"/>
+      <w:r>
+        <w:rPr>
+          <w:rFonts w:eastAsiaTheme="minorEastAsia"/>
+        </w:rPr>
+        <w:t>par</w:t>
+      </w:r>
+      <w:commentRangeEnd w:id="1"/>
+      <w:r>
+        <w:rPr>
+          <w:rStyle w:val="Marquedecommentaire"/>
+        </w:rPr>
+        <w:commentReference w:id="1"/>
       </w:r>
     </w:p>
     <w:p>
@@ -10313,13 +10381,7 @@
                     <w:rPr>
                       <w:rFonts w:ascii="Cambria Math" w:hAnsi="Cambria Math"/>
                     </w:rPr>
-                    <m:t>-2 sinφ</m:t>
-                  </m:r>
-                  <m:r>
-                    <w:rPr>
-                      <w:rFonts w:ascii="Cambria Math" w:hAnsi="Cambria Math"/>
-                    </w:rPr>
-                    <m:t xml:space="preserve"> sinθ</m:t>
+                    <m:t>-2 sinφ sinθ</m:t>
                   </m:r>
                 </m:e>
               </m:mr>
@@ -10351,7 +10413,7 @@
                         <w:rPr>
                           <w:rFonts w:ascii="Cambria Math" w:hAnsi="Cambria Math"/>
                         </w:rPr>
-                        <m:t>p</m:t>
+                        <m:t>q</m:t>
                       </m:r>
                     </m:e>
                     <m:sub>
@@ -10384,7 +10446,7 @@
                         <w:rPr>
                           <w:rFonts w:ascii="Cambria Math" w:hAnsi="Cambria Math"/>
                         </w:rPr>
-                        <m:t>q</m:t>
+                        <m:t>p</m:t>
                       </m:r>
                     </m:e>
                     <m:sub>
@@ -10411,19 +10473,7 @@
                     <w:rPr>
                       <w:rFonts w:ascii="Cambria Math" w:hAnsi="Cambria Math"/>
                     </w:rPr>
-                    <m:t>cosφ</m:t>
-                  </m:r>
-                  <m:r>
-                    <w:rPr>
-                      <w:rFonts w:ascii="Cambria Math" w:hAnsi="Cambria Math"/>
-                    </w:rPr>
-                    <m:t xml:space="preserve"> </m:t>
-                  </m:r>
-                  <m:r>
-                    <w:rPr>
-                      <w:rFonts w:ascii="Cambria Math" w:hAnsi="Cambria Math"/>
-                    </w:rPr>
-                    <m:t xml:space="preserve">sinθ </m:t>
+                    <m:t xml:space="preserve">cosφ sinθ </m:t>
                   </m:r>
                 </m:e>
               </m:mr>
@@ -10433,31 +10483,7 @@
                     <w:rPr>
                       <w:rFonts w:ascii="Cambria Math" w:hAnsi="Cambria Math"/>
                     </w:rPr>
-                    <m:t>-2</m:t>
-                  </m:r>
-                  <m:r>
-                    <w:rPr>
-                      <w:rFonts w:ascii="Cambria Math" w:hAnsi="Cambria Math"/>
-                    </w:rPr>
-                    <m:t xml:space="preserve"> </m:t>
-                  </m:r>
-                  <m:r>
-                    <w:rPr>
-                      <w:rFonts w:ascii="Cambria Math" w:hAnsi="Cambria Math"/>
-                    </w:rPr>
-                    <m:t>sinφ</m:t>
-                  </m:r>
-                  <m:r>
-                    <w:rPr>
-                      <w:rFonts w:ascii="Cambria Math" w:hAnsi="Cambria Math"/>
-                    </w:rPr>
-                    <m:t xml:space="preserve"> </m:t>
-                  </m:r>
-                  <m:r>
-                    <w:rPr>
-                      <w:rFonts w:ascii="Cambria Math" w:hAnsi="Cambria Math"/>
-                    </w:rPr>
-                    <m:t xml:space="preserve">sinθ </m:t>
+                    <m:t xml:space="preserve">-2 sinφ sinθ </m:t>
                   </m:r>
                 </m:e>
                 <m:e>
@@ -10589,7 +10615,21 @@
         <w:rPr>
           <w:rFonts w:eastAsiaTheme="minorEastAsia"/>
         </w:rPr>
-        <w:t xml:space="preserve"> On a donc a=0,  </w:t>
+        <w:t xml:space="preserve"> On a donc </w:t>
+      </w:r>
+      <w:proofErr w:type="gramStart"/>
+      <w:r>
+        <w:rPr>
+          <w:rFonts w:eastAsiaTheme="minorEastAsia"/>
+        </w:rPr>
+        <w:t>a</w:t>
+      </w:r>
+      <w:proofErr w:type="gramEnd"/>
+      <w:r>
+        <w:rPr>
+          <w:rFonts w:eastAsiaTheme="minorEastAsia"/>
+        </w:rPr>
+        <w:t xml:space="preserve">=0,  </w:t>
       </w:r>
       <m:oMath>
         <m:r>
@@ -10667,10 +10707,7 @@
         <w:t>p</w:t>
       </w:r>
       <w:r>
-        <w:t>/2</w:t>
-      </w:r>
-      <w:r>
-        <w:t xml:space="preserve">. a=0 implique que l’hyperbole est dégénérée en deux droites qui se coupent au point </w:t>
+        <w:t xml:space="preserve">/2. a=0 implique que l’hyperbole est dégénérée en deux droites qui se coupent au point </w:t>
       </w:r>
       <m:oMath>
         <m:r>
@@ -10742,19 +10779,7 @@
         <w:rPr>
           <w:rFonts w:eastAsiaTheme="minorEastAsia"/>
         </w:rPr>
-        <w:t xml:space="preserve"> ou</w:t>
-      </w:r>
-      <w:r>
-        <w:rPr>
-          <w:rFonts w:eastAsiaTheme="minorEastAsia"/>
-        </w:rPr>
-        <w:t xml:space="preserve"> </w:t>
-      </w:r>
-      <w:r>
-        <w:rPr>
-          <w:rFonts w:eastAsiaTheme="minorEastAsia"/>
-        </w:rPr>
-        <w:t>sin</w:t>
+        <w:t xml:space="preserve"> ou sin</w:t>
       </w:r>
       <w:r>
         <w:rPr>
@@ -10772,13 +10797,7 @@
         <w:rPr>
           <w:rFonts w:eastAsiaTheme="minorEastAsia"/>
         </w:rPr>
-        <w:t xml:space="preserve"> pour </w:t>
-      </w:r>
-      <w:r>
-        <w:rPr>
-          <w:rFonts w:eastAsiaTheme="minorEastAsia"/>
-        </w:rPr>
-        <w:t>p1</w:t>
+        <w:t xml:space="preserve"> pour p1</w:t>
       </w:r>
       <w:r>
         <w:rPr>
@@ -10790,13 +10809,7 @@
         <w:rPr>
           <w:rFonts w:eastAsiaTheme="minorEastAsia"/>
         </w:rPr>
-        <w:t>q1</w:t>
-      </w:r>
-      <w:r>
-        <w:rPr>
-          <w:rFonts w:eastAsiaTheme="minorEastAsia"/>
-        </w:rPr>
-        <w:t>.</w:t>
+        <w:t>q1.</w:t>
       </w:r>
     </w:p>
     <w:p>
@@ -11224,6 +11237,190 @@
     </w:sectPr>
   </w:body>
 </w:document>
+</file>
+
+<file path=word/comments.xml><?xml version="1.0" encoding="utf-8"?>
+<w:comments xmlns:wpc="http://schemas.microsoft.com/office/word/2010/wordprocessingCanvas" xmlns:cx="http://schemas.microsoft.com/office/drawing/2014/chartex" xmlns:cx1="http://schemas.microsoft.com/office/drawing/2015/9/8/chartex" xmlns:cx2="http://schemas.microsoft.com/office/drawing/2015/10/21/chartex" xmlns:cx3="http://schemas.microsoft.com/office/drawing/2016/5/9/chartex" xmlns:cx4="http://schemas.microsoft.com/office/drawing/2016/5/10/chartex" xmlns:cx5="http://schemas.microsoft.com/office/drawing/2016/5/11/chartex" xmlns:cx6="http://schemas.microsoft.com/office/drawing/2016/5/12/chartex" xmlns:cx7="http://schemas.microsoft.com/office/drawing/2016/5/13/chartex" xmlns:cx8="http://schemas.microsoft.com/office/drawing/2016/5/14/chartex" xmlns:mc="http://schemas.openxmlformats.org/markup-compatibility/2006" xmlns:aink="http://schemas.microsoft.com/office/drawing/2016/ink" xmlns:am3d="http://schemas.microsoft.com/office/drawing/2017/model3d" xmlns:o="urn:schemas-microsoft-com:office:office" xmlns:r="http://schemas.openxmlformats.org/officeDocument/2006/relationships" xmlns:m="http://schemas.openxmlformats.org/officeDocument/2006/math" xmlns:v="urn:schemas-microsoft-com:vml" xmlns:wp14="http://schemas.microsoft.com/office/word/2010/wordprocessingDrawing" xmlns:wp="http://schemas.openxmlformats.org/drawingml/2006/wordprocessingDrawing" xmlns:w10="urn:schemas-microsoft-com:office:word" xmlns:w="http://schemas.openxmlformats.org/wordprocessingml/2006/main" xmlns:w14="http://schemas.microsoft.com/office/word/2010/wordml" xmlns:w15="http://schemas.microsoft.com/office/word/2012/wordml" xmlns:w16cex="http://schemas.microsoft.com/office/word/2018/wordml/cex" xmlns:w16cid="http://schemas.microsoft.com/office/word/2016/wordml/cid" xmlns:w16="http://schemas.microsoft.com/office/word/2018/wordml" xmlns:w16se="http://schemas.microsoft.com/office/word/2015/wordml/symex" xmlns:wpg="http://schemas.microsoft.com/office/word/2010/wordprocessingGroup" xmlns:wpi="http://schemas.microsoft.com/office/word/2010/wordprocessingInk" xmlns:wne="http://schemas.microsoft.com/office/word/2006/wordml" xmlns:wps="http://schemas.microsoft.com/office/word/2010/wordprocessingShape" mc:Ignorable="w14 w15 w16se w16cid w16 w16cex wp14">
+  <w:comment w:id="1" w:author="POLACK Francois" w:date="2021-09-28T15:52:00Z" w:initials="PF">
+    <w:p>
+      <w:pPr>
+        <w:pStyle w:val="Commentaire"/>
+        <w:rPr>
+          <w:rFonts w:eastAsiaTheme="minorEastAsia"/>
+          <w:b/>
+        </w:rPr>
+      </w:pPr>
+      <w:r>
+        <w:rPr>
+          <w:rStyle w:val="Marquedecommentaire"/>
+        </w:rPr>
+        <w:annotationRef/>
+      </w:r>
+      <w:r>
+        <w:rPr>
+          <w:rFonts w:eastAsiaTheme="minorEastAsia"/>
+          <w:b/>
+        </w:rPr>
+        <w:t>Expérimentalement c’est</w:t>
+      </w:r>
+    </w:p>
+    <w:p>
+      <w:pPr>
+        <w:pStyle w:val="Commentaire"/>
+      </w:pPr>
+      <m:oMath>
+        <m:r>
+          <m:rPr>
+            <m:sty m:val="b"/>
+          </m:rPr>
+          <w:rPr>
+            <w:rFonts w:ascii="Cambria Math" w:hAnsi="Cambria Math"/>
+          </w:rPr>
+          <m:t>M =</m:t>
+        </m:r>
+        <m:sSub>
+          <m:sSubPr>
+            <m:ctrlPr>
+              <w:rPr>
+                <w:rFonts w:ascii="Cambria Math" w:hAnsi="Cambria Math"/>
+                <w:b/>
+                <w:bCs/>
+                <w:iCs/>
+              </w:rPr>
+            </m:ctrlPr>
+          </m:sSubPr>
+          <m:e>
+            <m:r>
+              <m:rPr>
+                <m:sty m:val="b"/>
+              </m:rPr>
+              <w:rPr>
+                <w:rFonts w:ascii="Cambria Math" w:eastAsiaTheme="minorEastAsia" w:hAnsi="Cambria Math"/>
+              </w:rPr>
+              <m:t>R</m:t>
+            </m:r>
+            <m:d>
+              <m:dPr>
+                <m:ctrlPr>
+                  <w:rPr>
+                    <w:rFonts w:ascii="Cambria Math" w:eastAsiaTheme="minorEastAsia" w:hAnsi="Cambria Math"/>
+                    <w:i/>
+                  </w:rPr>
+                </m:ctrlPr>
+              </m:dPr>
+              <m:e>
+                <m:r>
+                  <w:rPr>
+                    <w:rFonts w:ascii="Cambria Math" w:eastAsiaTheme="minorEastAsia" w:hAnsi="Cambria Math"/>
+                  </w:rPr>
+                  <m:t>-</m:t>
+                </m:r>
+                <m:r>
+                  <w:rPr>
+                    <w:rFonts w:ascii="Cambria Math" w:eastAsiaTheme="minorEastAsia" w:hAnsi="Cambria Math"/>
+                  </w:rPr>
+                  <m:t>φ</m:t>
+                </m:r>
+              </m:e>
+            </m:d>
+            <m:r>
+              <m:rPr>
+                <m:sty m:val="b"/>
+              </m:rPr>
+              <w:rPr>
+                <w:rFonts w:ascii="Cambria Math" w:hAnsi="Cambria Math"/>
+              </w:rPr>
+              <m:t xml:space="preserve"> M</m:t>
+            </m:r>
+          </m:e>
+          <m:sub>
+            <m:r>
+              <m:rPr>
+                <m:sty m:val="b"/>
+              </m:rPr>
+              <w:rPr>
+                <w:rFonts w:ascii="Cambria Math" w:hAnsi="Cambria Math"/>
+              </w:rPr>
+              <m:t>1</m:t>
+            </m:r>
+          </m:sub>
+        </m:sSub>
+        <m:r>
+          <w:rPr>
+            <w:rFonts w:ascii="Cambria Math" w:eastAsiaTheme="minorEastAsia" w:hAnsi="Cambria Math"/>
+          </w:rPr>
+          <m:t xml:space="preserve"> </m:t>
+        </m:r>
+        <m:r>
+          <m:rPr>
+            <m:sty m:val="b"/>
+          </m:rPr>
+          <w:rPr>
+            <w:rFonts w:ascii="Cambria Math" w:eastAsiaTheme="minorEastAsia" w:hAnsi="Cambria Math"/>
+          </w:rPr>
+          <m:t>R</m:t>
+        </m:r>
+        <m:d>
+          <m:dPr>
+            <m:ctrlPr>
+              <w:rPr>
+                <w:rFonts w:ascii="Cambria Math" w:eastAsiaTheme="minorEastAsia" w:hAnsi="Cambria Math"/>
+                <w:i/>
+              </w:rPr>
+            </m:ctrlPr>
+          </m:dPr>
+          <m:e>
+            <m:r>
+              <w:rPr>
+                <w:rFonts w:ascii="Cambria Math" w:eastAsiaTheme="minorEastAsia" w:hAnsi="Cambria Math"/>
+              </w:rPr>
+              <m:t>φ</m:t>
+            </m:r>
+          </m:e>
+        </m:d>
+      </m:oMath>
+      <w:r>
+        <w:rPr>
+          <w:rFonts w:eastAsiaTheme="minorEastAsia"/>
+        </w:rPr>
+        <w:t xml:space="preserve">  qui ramène le plan tangent perpendiculaire à Oz. </w:t>
+      </w:r>
+      <w:r>
+        <w:rPr>
+          <w:rFonts w:eastAsiaTheme="minorEastAsia"/>
+        </w:rPr>
+        <w:br/>
+        <w:t>Je n’ai pas très bien compris !!</w:t>
+      </w:r>
+    </w:p>
+  </w:comment>
+</w:comments>
+</file>
+
+<file path=word/commentsExtended.xml><?xml version="1.0" encoding="utf-8"?>
+<w15:commentsEx xmlns:wpc="http://schemas.microsoft.com/office/word/2010/wordprocessingCanvas" xmlns:cx="http://schemas.microsoft.com/office/drawing/2014/chartex" xmlns:cx1="http://schemas.microsoft.com/office/drawing/2015/9/8/chartex" xmlns:cx2="http://schemas.microsoft.com/office/drawing/2015/10/21/chartex" xmlns:cx3="http://schemas.microsoft.com/office/drawing/2016/5/9/chartex" xmlns:cx4="http://schemas.microsoft.com/office/drawing/2016/5/10/chartex" xmlns:cx5="http://schemas.microsoft.com/office/drawing/2016/5/11/chartex" xmlns:cx6="http://schemas.microsoft.com/office/drawing/2016/5/12/chartex" xmlns:cx7="http://schemas.microsoft.com/office/drawing/2016/5/13/chartex" xmlns:cx8="http://schemas.microsoft.com/office/drawing/2016/5/14/chartex" xmlns:mc="http://schemas.openxmlformats.org/markup-compatibility/2006" xmlns:aink="http://schemas.microsoft.com/office/drawing/2016/ink" xmlns:am3d="http://schemas.microsoft.com/office/drawing/2017/model3d" xmlns:o="urn:schemas-microsoft-com:office:office" xmlns:r="http://schemas.openxmlformats.org/officeDocument/2006/relationships" xmlns:m="http://schemas.openxmlformats.org/officeDocument/2006/math" xmlns:v="urn:schemas-microsoft-com:vml" xmlns:wp14="http://schemas.microsoft.com/office/word/2010/wordprocessingDrawing" xmlns:wp="http://schemas.openxmlformats.org/drawingml/2006/wordprocessingDrawing" xmlns:w10="urn:schemas-microsoft-com:office:word" xmlns:w="http://schemas.openxmlformats.org/wordprocessingml/2006/main" xmlns:w14="http://schemas.microsoft.com/office/word/2010/wordml" xmlns:w15="http://schemas.microsoft.com/office/word/2012/wordml" xmlns:w16cex="http://schemas.microsoft.com/office/word/2018/wordml/cex" xmlns:w16cid="http://schemas.microsoft.com/office/word/2016/wordml/cid" xmlns:w16="http://schemas.microsoft.com/office/word/2018/wordml" xmlns:w16se="http://schemas.microsoft.com/office/word/2015/wordml/symex" xmlns:wpg="http://schemas.microsoft.com/office/word/2010/wordprocessingGroup" xmlns:wpi="http://schemas.microsoft.com/office/word/2010/wordprocessingInk" xmlns:wne="http://schemas.microsoft.com/office/word/2006/wordml" xmlns:wps="http://schemas.microsoft.com/office/word/2010/wordprocessingShape" mc:Ignorable="w14 w15 w16se w16cid w16 w16cex wp14">
+  <w15:commentEx w15:paraId="19DE7816" w15:done="0"/>
+</w15:commentsEx>
+</file>
+
+<file path=word/commentsExtensible.xml><?xml version="1.0" encoding="utf-8"?>
+<w16cex:commentsExtensible xmlns:wpc="http://schemas.microsoft.com/office/word/2010/wordprocessingCanvas" xmlns:cx="http://schemas.microsoft.com/office/drawing/2014/chartex" xmlns:cx1="http://schemas.microsoft.com/office/drawing/2015/9/8/chartex" xmlns:cx2="http://schemas.microsoft.com/office/drawing/2015/10/21/chartex" xmlns:cx3="http://schemas.microsoft.com/office/drawing/2016/5/9/chartex" xmlns:cx4="http://schemas.microsoft.com/office/drawing/2016/5/10/chartex" xmlns:cx5="http://schemas.microsoft.com/office/drawing/2016/5/11/chartex" xmlns:cx6="http://schemas.microsoft.com/office/drawing/2016/5/12/chartex" xmlns:cx7="http://schemas.microsoft.com/office/drawing/2016/5/13/chartex" xmlns:cx8="http://schemas.microsoft.com/office/drawing/2016/5/14/chartex" xmlns:mc="http://schemas.openxmlformats.org/markup-compatibility/2006" xmlns:aink="http://schemas.microsoft.com/office/drawing/2016/ink" xmlns:am3d="http://schemas.microsoft.com/office/drawing/2017/model3d" xmlns:o="urn:schemas-microsoft-com:office:office" xmlns:r="http://schemas.openxmlformats.org/officeDocument/2006/relationships" xmlns:m="http://schemas.openxmlformats.org/officeDocument/2006/math" xmlns:v="urn:schemas-microsoft-com:vml" xmlns:wp14="http://schemas.microsoft.com/office/word/2010/wordprocessingDrawing" xmlns:wp="http://schemas.openxmlformats.org/drawingml/2006/wordprocessingDrawing" xmlns:w10="urn:schemas-microsoft-com:office:word" xmlns:w="http://schemas.openxmlformats.org/wordprocessingml/2006/main" xmlns:w14="http://schemas.microsoft.com/office/word/2010/wordml" xmlns:w15="http://schemas.microsoft.com/office/word/2012/wordml" xmlns:w16cex="http://schemas.microsoft.com/office/word/2018/wordml/cex" xmlns:w16cid="http://schemas.microsoft.com/office/word/2016/wordml/cid" xmlns:w16="http://schemas.microsoft.com/office/word/2018/wordml" xmlns:w16se="http://schemas.microsoft.com/office/word/2015/wordml/symex" xmlns:wpg="http://schemas.microsoft.com/office/word/2010/wordprocessingGroup" xmlns:wpi="http://schemas.microsoft.com/office/word/2010/wordprocessingInk" xmlns:wne="http://schemas.microsoft.com/office/word/2006/wordml" xmlns:wps="http://schemas.microsoft.com/office/word/2010/wordprocessingShape" mc:Ignorable="w14 w15 w16se w16cid w16 w16cex wp14">
+  <w16cex:commentExtensible w16cex:durableId="24FDB8B8" w16cex:dateUtc="2021-09-28T13:52:00Z"/>
+</w16cex:commentsExtensible>
+</file>
+
+<file path=word/commentsIds.xml><?xml version="1.0" encoding="utf-8"?>
+<w16cid:commentsIds xmlns:wpc="http://schemas.microsoft.com/office/word/2010/wordprocessingCanvas" xmlns:cx="http://schemas.microsoft.com/office/drawing/2014/chartex" xmlns:cx1="http://schemas.microsoft.com/office/drawing/2015/9/8/chartex" xmlns:cx2="http://schemas.microsoft.com/office/drawing/2015/10/21/chartex" xmlns:cx3="http://schemas.microsoft.com/office/drawing/2016/5/9/chartex" xmlns:cx4="http://schemas.microsoft.com/office/drawing/2016/5/10/chartex" xmlns:cx5="http://schemas.microsoft.com/office/drawing/2016/5/11/chartex" xmlns:cx6="http://schemas.microsoft.com/office/drawing/2016/5/12/chartex" xmlns:cx7="http://schemas.microsoft.com/office/drawing/2016/5/13/chartex" xmlns:cx8="http://schemas.microsoft.com/office/drawing/2016/5/14/chartex" xmlns:mc="http://schemas.openxmlformats.org/markup-compatibility/2006" xmlns:aink="http://schemas.microsoft.com/office/drawing/2016/ink" xmlns:am3d="http://schemas.microsoft.com/office/drawing/2017/model3d" xmlns:o="urn:schemas-microsoft-com:office:office" xmlns:r="http://schemas.openxmlformats.org/officeDocument/2006/relationships" xmlns:m="http://schemas.openxmlformats.org/officeDocument/2006/math" xmlns:v="urn:schemas-microsoft-com:vml" xmlns:wp14="http://schemas.microsoft.com/office/word/2010/wordprocessingDrawing" xmlns:wp="http://schemas.openxmlformats.org/drawingml/2006/wordprocessingDrawing" xmlns:w10="urn:schemas-microsoft-com:office:word" xmlns:w="http://schemas.openxmlformats.org/wordprocessingml/2006/main" xmlns:w14="http://schemas.microsoft.com/office/word/2010/wordml" xmlns:w15="http://schemas.microsoft.com/office/word/2012/wordml" xmlns:w16cex="http://schemas.microsoft.com/office/word/2018/wordml/cex" xmlns:w16cid="http://schemas.microsoft.com/office/word/2016/wordml/cid" xmlns:w16="http://schemas.microsoft.com/office/word/2018/wordml" xmlns:w16se="http://schemas.microsoft.com/office/word/2015/wordml/symex" xmlns:wpg="http://schemas.microsoft.com/office/word/2010/wordprocessingGroup" xmlns:wpi="http://schemas.microsoft.com/office/word/2010/wordprocessingInk" xmlns:wne="http://schemas.microsoft.com/office/word/2006/wordml" xmlns:wps="http://schemas.microsoft.com/office/word/2010/wordprocessingShape" mc:Ignorable="w14 w15 w16se w16cid w16 w16cex wp14">
+  <w16cid:commentId w16cid:paraId="19DE7816" w16cid:durableId="24FDB8B8"/>
+</w16cid:commentsIds>
+</file>
+
+<file path=word/people.xml><?xml version="1.0" encoding="utf-8"?>
+<w15:people xmlns:wpc="http://schemas.microsoft.com/office/word/2010/wordprocessingCanvas" xmlns:cx="http://schemas.microsoft.com/office/drawing/2014/chartex" xmlns:cx1="http://schemas.microsoft.com/office/drawing/2015/9/8/chartex" xmlns:cx2="http://schemas.microsoft.com/office/drawing/2015/10/21/chartex" xmlns:cx3="http://schemas.microsoft.com/office/drawing/2016/5/9/chartex" xmlns:cx4="http://schemas.microsoft.com/office/drawing/2016/5/10/chartex" xmlns:cx5="http://schemas.microsoft.com/office/drawing/2016/5/11/chartex" xmlns:cx6="http://schemas.microsoft.com/office/drawing/2016/5/12/chartex" xmlns:cx7="http://schemas.microsoft.com/office/drawing/2016/5/13/chartex" xmlns:cx8="http://schemas.microsoft.com/office/drawing/2016/5/14/chartex" xmlns:mc="http://schemas.openxmlformats.org/markup-compatibility/2006" xmlns:aink="http://schemas.microsoft.com/office/drawing/2016/ink" xmlns:am3d="http://schemas.microsoft.com/office/drawing/2017/model3d" xmlns:o="urn:schemas-microsoft-com:office:office" xmlns:r="http://schemas.openxmlformats.org/officeDocument/2006/relationships" xmlns:m="http://schemas.openxmlformats.org/officeDocument/2006/math" xmlns:v="urn:schemas-microsoft-com:vml" xmlns:wp14="http://schemas.microsoft.com/office/word/2010/wordprocessingDrawing" xmlns:wp="http://schemas.openxmlformats.org/drawingml/2006/wordprocessingDrawing" xmlns:w10="urn:schemas-microsoft-com:office:word" xmlns:w="http://schemas.openxmlformats.org/wordprocessingml/2006/main" xmlns:w14="http://schemas.microsoft.com/office/word/2010/wordml" xmlns:w15="http://schemas.microsoft.com/office/word/2012/wordml" xmlns:w16cex="http://schemas.microsoft.com/office/word/2018/wordml/cex" xmlns:w16cid="http://schemas.microsoft.com/office/word/2016/wordml/cid" xmlns:w16="http://schemas.microsoft.com/office/word/2018/wordml" xmlns:w16se="http://schemas.microsoft.com/office/word/2015/wordml/symex" xmlns:wpg="http://schemas.microsoft.com/office/word/2010/wordprocessingGroup" xmlns:wpi="http://schemas.microsoft.com/office/word/2010/wordprocessingInk" xmlns:wne="http://schemas.microsoft.com/office/word/2006/wordml" xmlns:wps="http://schemas.microsoft.com/office/word/2010/wordprocessingShape" mc:Ignorable="w14 w15 w16se w16cid w16 w16cex wp14">
+  <w15:person w15:author="POLACK Francois">
+    <w15:presenceInfo w15:providerId="AD" w15:userId="S::francois.polack@synchrotron-soleil.fr::5a54068f-cfdb-4267-a5bd-8f5bb396973f"/>
+  </w15:person>
+</w15:people>
 </file>
 
 <file path=word/styles.xml><?xml version="1.0" encoding="utf-8"?>
@@ -11715,7 +11912,6 @@
   <w:style w:type="character" w:default="1" w:styleId="Policepardfaut">
     <w:name w:val="Default Paragraph Font"/>
     <w:uiPriority w:val="1"/>
-    <w:semiHidden/>
     <w:unhideWhenUsed/>
   </w:style>
   <w:style w:type="table" w:default="1" w:styleId="TableauNormal">
@@ -11829,6 +12025,74 @@
       <w:i/>
       <w:iCs/>
       <w:color w:val="2F5496" w:themeColor="accent1" w:themeShade="BF"/>
+    </w:rPr>
+  </w:style>
+  <w:style w:type="character" w:styleId="Marquedecommentaire">
+    <w:name w:val="annotation reference"/>
+    <w:basedOn w:val="Policepardfaut"/>
+    <w:uiPriority w:val="99"/>
+    <w:semiHidden/>
+    <w:unhideWhenUsed/>
+    <w:rsid w:val="00AA07B0"/>
+    <w:rPr>
+      <w:sz w:val="16"/>
+      <w:szCs w:val="16"/>
+    </w:rPr>
+  </w:style>
+  <w:style w:type="paragraph" w:styleId="Commentaire">
+    <w:name w:val="annotation text"/>
+    <w:basedOn w:val="Normal"/>
+    <w:link w:val="CommentaireCar"/>
+    <w:uiPriority w:val="99"/>
+    <w:semiHidden/>
+    <w:unhideWhenUsed/>
+    <w:rsid w:val="00AA07B0"/>
+    <w:pPr>
+      <w:spacing w:line="240" w:lineRule="auto"/>
+    </w:pPr>
+    <w:rPr>
+      <w:sz w:val="20"/>
+      <w:szCs w:val="20"/>
+    </w:rPr>
+  </w:style>
+  <w:style w:type="character" w:customStyle="1" w:styleId="CommentaireCar">
+    <w:name w:val="Commentaire Car"/>
+    <w:basedOn w:val="Policepardfaut"/>
+    <w:link w:val="Commentaire"/>
+    <w:uiPriority w:val="99"/>
+    <w:semiHidden/>
+    <w:rsid w:val="00AA07B0"/>
+    <w:rPr>
+      <w:sz w:val="20"/>
+      <w:szCs w:val="20"/>
+    </w:rPr>
+  </w:style>
+  <w:style w:type="paragraph" w:styleId="Objetducommentaire">
+    <w:name w:val="annotation subject"/>
+    <w:basedOn w:val="Commentaire"/>
+    <w:next w:val="Commentaire"/>
+    <w:link w:val="ObjetducommentaireCar"/>
+    <w:uiPriority w:val="99"/>
+    <w:semiHidden/>
+    <w:unhideWhenUsed/>
+    <w:rsid w:val="00AA07B0"/>
+    <w:rPr>
+      <w:b/>
+      <w:bCs/>
+    </w:rPr>
+  </w:style>
+  <w:style w:type="character" w:customStyle="1" w:styleId="ObjetducommentaireCar">
+    <w:name w:val="Objet du commentaire Car"/>
+    <w:basedOn w:val="CommentaireCar"/>
+    <w:link w:val="Objetducommentaire"/>
+    <w:uiPriority w:val="99"/>
+    <w:semiHidden/>
+    <w:rsid w:val="00AA07B0"/>
+    <w:rPr>
+      <w:b/>
+      <w:bCs/>
+      <w:sz w:val="20"/>
+      <w:szCs w:val="20"/>
     </w:rPr>
   </w:style>
 </w:styles>

</xml_diff>

<commit_message>
Feat: Added new Astigmatic gaussian source class and changed some source alias       alias for grid sources and astigmatic gauss source hnow have an alias       in form of double template classes  eg. source<Radial,Grid>
      Doc was updated
</commit_message>
<xml_diff>
--- a/Coniques_pqTheta.docx
+++ b/Coniques_pqTheta.docx
@@ -9682,21 +9682,7 @@
         <w:rPr>
           <w:rFonts w:eastAsiaTheme="minorEastAsia"/>
         </w:rPr>
-        <w:t xml:space="preserve"> étant défini </w:t>
-      </w:r>
-      <w:commentRangeStart w:id="1"/>
-      <w:r>
-        <w:rPr>
-          <w:rFonts w:eastAsiaTheme="minorEastAsia"/>
-        </w:rPr>
-        <w:t>par</w:t>
-      </w:r>
-      <w:commentRangeEnd w:id="1"/>
-      <w:r>
-        <w:rPr>
-          <w:rStyle w:val="Marquedecommentaire"/>
-        </w:rPr>
-        <w:commentReference w:id="1"/>
+        <w:t xml:space="preserve"> étant défini par</w:t>
       </w:r>
     </w:p>
     <w:p>
@@ -11228,6 +11214,113 @@
           <w:tab w:val="right" w:pos="8505"/>
         </w:tabs>
       </w:pPr>
+      <w:r>
+        <w:rPr>
+          <w:b/>
+          <w:bCs/>
+        </w:rPr>
+        <w:t xml:space="preserve">NB : </w:t>
+      </w:r>
+      <w:r>
+        <w:t xml:space="preserve">Dans le programme </w:t>
+      </w:r>
+      <w:proofErr w:type="spellStart"/>
+      <w:r>
+        <w:t>OptiX</w:t>
+      </w:r>
+      <w:proofErr w:type="spellEnd"/>
+      <w:r>
+        <w:t>, la section elliptique est décrite dans le plan XZ. Dans l’espace 3D, la rotation d’angle</w:t>
+      </w:r>
+      <w:r>
+        <w:rPr>
+          <w:rFonts w:eastAsiaTheme="minorEastAsia"/>
+        </w:rPr>
+        <w:t xml:space="preserve"> </w:t>
+      </w:r>
+      <w:r>
+        <w:rPr>
+          <w:rFonts w:eastAsiaTheme="minorEastAsia"/>
+        </w:rPr>
+        <w:sym w:font="Symbol" w:char="F06A"/>
+      </w:r>
+      <w:r>
+        <w:rPr>
+          <w:rFonts w:eastAsiaTheme="minorEastAsia"/>
+        </w:rPr>
+        <w:t xml:space="preserve"> </w:t>
+      </w:r>
+      <w:r>
+        <w:rPr>
+          <w:rFonts w:eastAsiaTheme="minorEastAsia"/>
+        </w:rPr>
+        <w:t xml:space="preserve">de X vers Z est une rotation d’angle </w:t>
+      </w:r>
+      <w:r>
+        <w:rPr>
+          <w:rFonts w:eastAsiaTheme="minorEastAsia"/>
+        </w:rPr>
+        <w:sym w:font="Symbol" w:char="F06A"/>
+      </w:r>
+      <w:r>
+        <w:rPr>
+          <w:rFonts w:eastAsiaTheme="minorEastAsia"/>
+        </w:rPr>
+        <w:t xml:space="preserve"> et de vecteur </w:t>
+      </w:r>
+      <m:oMath>
+        <m:r>
+          <w:rPr>
+            <w:rFonts w:ascii="Cambria Math" w:eastAsiaTheme="minorEastAsia" w:hAnsi="Cambria Math"/>
+          </w:rPr>
+          <m:t>-</m:t>
+        </m:r>
+        <m:acc>
+          <m:accPr>
+            <m:chr m:val="⃗"/>
+            <m:ctrlPr>
+              <w:rPr>
+                <w:rFonts w:ascii="Cambria Math" w:eastAsiaTheme="minorEastAsia" w:hAnsi="Cambria Math"/>
+                <w:i/>
+              </w:rPr>
+            </m:ctrlPr>
+          </m:accPr>
+          <m:e>
+            <m:sSub>
+              <m:sSubPr>
+                <m:ctrlPr>
+                  <w:rPr>
+                    <w:rFonts w:ascii="Cambria Math" w:eastAsiaTheme="minorEastAsia" w:hAnsi="Cambria Math"/>
+                    <w:i/>
+                  </w:rPr>
+                </m:ctrlPr>
+              </m:sSubPr>
+              <m:e>
+                <m:r>
+                  <w:rPr>
+                    <w:rFonts w:ascii="Cambria Math" w:eastAsiaTheme="minorEastAsia" w:hAnsi="Cambria Math"/>
+                  </w:rPr>
+                  <m:t>e</m:t>
+                </m:r>
+              </m:e>
+              <m:sub>
+                <m:r>
+                  <w:rPr>
+                    <w:rFonts w:ascii="Cambria Math" w:eastAsiaTheme="minorEastAsia" w:hAnsi="Cambria Math"/>
+                  </w:rPr>
+                  <m:t>y</m:t>
+                </m:r>
+              </m:sub>
+            </m:sSub>
+          </m:e>
+        </m:acc>
+      </m:oMath>
+      <w:r>
+        <w:rPr>
+          <w:rFonts w:eastAsiaTheme="minorEastAsia"/>
+        </w:rPr>
+        <w:t>.</w:t>
+      </w:r>
     </w:p>
     <w:sectPr>
       <w:pgSz w:w="11906" w:h="16838"/>
@@ -11237,190 +11330,6 @@
     </w:sectPr>
   </w:body>
 </w:document>
-</file>
-
-<file path=word/comments.xml><?xml version="1.0" encoding="utf-8"?>
-<w:comments xmlns:wpc="http://schemas.microsoft.com/office/word/2010/wordprocessingCanvas" xmlns:cx="http://schemas.microsoft.com/office/drawing/2014/chartex" xmlns:cx1="http://schemas.microsoft.com/office/drawing/2015/9/8/chartex" xmlns:cx2="http://schemas.microsoft.com/office/drawing/2015/10/21/chartex" xmlns:cx3="http://schemas.microsoft.com/office/drawing/2016/5/9/chartex" xmlns:cx4="http://schemas.microsoft.com/office/drawing/2016/5/10/chartex" xmlns:cx5="http://schemas.microsoft.com/office/drawing/2016/5/11/chartex" xmlns:cx6="http://schemas.microsoft.com/office/drawing/2016/5/12/chartex" xmlns:cx7="http://schemas.microsoft.com/office/drawing/2016/5/13/chartex" xmlns:cx8="http://schemas.microsoft.com/office/drawing/2016/5/14/chartex" xmlns:mc="http://schemas.openxmlformats.org/markup-compatibility/2006" xmlns:aink="http://schemas.microsoft.com/office/drawing/2016/ink" xmlns:am3d="http://schemas.microsoft.com/office/drawing/2017/model3d" xmlns:o="urn:schemas-microsoft-com:office:office" xmlns:r="http://schemas.openxmlformats.org/officeDocument/2006/relationships" xmlns:m="http://schemas.openxmlformats.org/officeDocument/2006/math" xmlns:v="urn:schemas-microsoft-com:vml" xmlns:wp14="http://schemas.microsoft.com/office/word/2010/wordprocessingDrawing" xmlns:wp="http://schemas.openxmlformats.org/drawingml/2006/wordprocessingDrawing" xmlns:w10="urn:schemas-microsoft-com:office:word" xmlns:w="http://schemas.openxmlformats.org/wordprocessingml/2006/main" xmlns:w14="http://schemas.microsoft.com/office/word/2010/wordml" xmlns:w15="http://schemas.microsoft.com/office/word/2012/wordml" xmlns:w16cex="http://schemas.microsoft.com/office/word/2018/wordml/cex" xmlns:w16cid="http://schemas.microsoft.com/office/word/2016/wordml/cid" xmlns:w16="http://schemas.microsoft.com/office/word/2018/wordml" xmlns:w16se="http://schemas.microsoft.com/office/word/2015/wordml/symex" xmlns:wpg="http://schemas.microsoft.com/office/word/2010/wordprocessingGroup" xmlns:wpi="http://schemas.microsoft.com/office/word/2010/wordprocessingInk" xmlns:wne="http://schemas.microsoft.com/office/word/2006/wordml" xmlns:wps="http://schemas.microsoft.com/office/word/2010/wordprocessingShape" mc:Ignorable="w14 w15 w16se w16cid w16 w16cex wp14">
-  <w:comment w:id="1" w:author="POLACK Francois" w:date="2021-09-28T15:52:00Z" w:initials="PF">
-    <w:p>
-      <w:pPr>
-        <w:pStyle w:val="Commentaire"/>
-        <w:rPr>
-          <w:rFonts w:eastAsiaTheme="minorEastAsia"/>
-          <w:b/>
-        </w:rPr>
-      </w:pPr>
-      <w:r>
-        <w:rPr>
-          <w:rStyle w:val="Marquedecommentaire"/>
-        </w:rPr>
-        <w:annotationRef/>
-      </w:r>
-      <w:r>
-        <w:rPr>
-          <w:rFonts w:eastAsiaTheme="minorEastAsia"/>
-          <w:b/>
-        </w:rPr>
-        <w:t>Expérimentalement c’est</w:t>
-      </w:r>
-    </w:p>
-    <w:p>
-      <w:pPr>
-        <w:pStyle w:val="Commentaire"/>
-      </w:pPr>
-      <m:oMath>
-        <m:r>
-          <m:rPr>
-            <m:sty m:val="b"/>
-          </m:rPr>
-          <w:rPr>
-            <w:rFonts w:ascii="Cambria Math" w:hAnsi="Cambria Math"/>
-          </w:rPr>
-          <m:t>M =</m:t>
-        </m:r>
-        <m:sSub>
-          <m:sSubPr>
-            <m:ctrlPr>
-              <w:rPr>
-                <w:rFonts w:ascii="Cambria Math" w:hAnsi="Cambria Math"/>
-                <w:b/>
-                <w:bCs/>
-                <w:iCs/>
-              </w:rPr>
-            </m:ctrlPr>
-          </m:sSubPr>
-          <m:e>
-            <m:r>
-              <m:rPr>
-                <m:sty m:val="b"/>
-              </m:rPr>
-              <w:rPr>
-                <w:rFonts w:ascii="Cambria Math" w:eastAsiaTheme="minorEastAsia" w:hAnsi="Cambria Math"/>
-              </w:rPr>
-              <m:t>R</m:t>
-            </m:r>
-            <m:d>
-              <m:dPr>
-                <m:ctrlPr>
-                  <w:rPr>
-                    <w:rFonts w:ascii="Cambria Math" w:eastAsiaTheme="minorEastAsia" w:hAnsi="Cambria Math"/>
-                    <w:i/>
-                  </w:rPr>
-                </m:ctrlPr>
-              </m:dPr>
-              <m:e>
-                <m:r>
-                  <w:rPr>
-                    <w:rFonts w:ascii="Cambria Math" w:eastAsiaTheme="minorEastAsia" w:hAnsi="Cambria Math"/>
-                  </w:rPr>
-                  <m:t>-</m:t>
-                </m:r>
-                <m:r>
-                  <w:rPr>
-                    <w:rFonts w:ascii="Cambria Math" w:eastAsiaTheme="minorEastAsia" w:hAnsi="Cambria Math"/>
-                  </w:rPr>
-                  <m:t>φ</m:t>
-                </m:r>
-              </m:e>
-            </m:d>
-            <m:r>
-              <m:rPr>
-                <m:sty m:val="b"/>
-              </m:rPr>
-              <w:rPr>
-                <w:rFonts w:ascii="Cambria Math" w:hAnsi="Cambria Math"/>
-              </w:rPr>
-              <m:t xml:space="preserve"> M</m:t>
-            </m:r>
-          </m:e>
-          <m:sub>
-            <m:r>
-              <m:rPr>
-                <m:sty m:val="b"/>
-              </m:rPr>
-              <w:rPr>
-                <w:rFonts w:ascii="Cambria Math" w:hAnsi="Cambria Math"/>
-              </w:rPr>
-              <m:t>1</m:t>
-            </m:r>
-          </m:sub>
-        </m:sSub>
-        <m:r>
-          <w:rPr>
-            <w:rFonts w:ascii="Cambria Math" w:eastAsiaTheme="minorEastAsia" w:hAnsi="Cambria Math"/>
-          </w:rPr>
-          <m:t xml:space="preserve"> </m:t>
-        </m:r>
-        <m:r>
-          <m:rPr>
-            <m:sty m:val="b"/>
-          </m:rPr>
-          <w:rPr>
-            <w:rFonts w:ascii="Cambria Math" w:eastAsiaTheme="minorEastAsia" w:hAnsi="Cambria Math"/>
-          </w:rPr>
-          <m:t>R</m:t>
-        </m:r>
-        <m:d>
-          <m:dPr>
-            <m:ctrlPr>
-              <w:rPr>
-                <w:rFonts w:ascii="Cambria Math" w:eastAsiaTheme="minorEastAsia" w:hAnsi="Cambria Math"/>
-                <w:i/>
-              </w:rPr>
-            </m:ctrlPr>
-          </m:dPr>
-          <m:e>
-            <m:r>
-              <w:rPr>
-                <w:rFonts w:ascii="Cambria Math" w:eastAsiaTheme="minorEastAsia" w:hAnsi="Cambria Math"/>
-              </w:rPr>
-              <m:t>φ</m:t>
-            </m:r>
-          </m:e>
-        </m:d>
-      </m:oMath>
-      <w:r>
-        <w:rPr>
-          <w:rFonts w:eastAsiaTheme="minorEastAsia"/>
-        </w:rPr>
-        <w:t xml:space="preserve">  qui ramène le plan tangent perpendiculaire à Oz. </w:t>
-      </w:r>
-      <w:r>
-        <w:rPr>
-          <w:rFonts w:eastAsiaTheme="minorEastAsia"/>
-        </w:rPr>
-        <w:br/>
-        <w:t>Je n’ai pas très bien compris !!</w:t>
-      </w:r>
-    </w:p>
-  </w:comment>
-</w:comments>
-</file>
-
-<file path=word/commentsExtended.xml><?xml version="1.0" encoding="utf-8"?>
-<w15:commentsEx xmlns:wpc="http://schemas.microsoft.com/office/word/2010/wordprocessingCanvas" xmlns:cx="http://schemas.microsoft.com/office/drawing/2014/chartex" xmlns:cx1="http://schemas.microsoft.com/office/drawing/2015/9/8/chartex" xmlns:cx2="http://schemas.microsoft.com/office/drawing/2015/10/21/chartex" xmlns:cx3="http://schemas.microsoft.com/office/drawing/2016/5/9/chartex" xmlns:cx4="http://schemas.microsoft.com/office/drawing/2016/5/10/chartex" xmlns:cx5="http://schemas.microsoft.com/office/drawing/2016/5/11/chartex" xmlns:cx6="http://schemas.microsoft.com/office/drawing/2016/5/12/chartex" xmlns:cx7="http://schemas.microsoft.com/office/drawing/2016/5/13/chartex" xmlns:cx8="http://schemas.microsoft.com/office/drawing/2016/5/14/chartex" xmlns:mc="http://schemas.openxmlformats.org/markup-compatibility/2006" xmlns:aink="http://schemas.microsoft.com/office/drawing/2016/ink" xmlns:am3d="http://schemas.microsoft.com/office/drawing/2017/model3d" xmlns:o="urn:schemas-microsoft-com:office:office" xmlns:r="http://schemas.openxmlformats.org/officeDocument/2006/relationships" xmlns:m="http://schemas.openxmlformats.org/officeDocument/2006/math" xmlns:v="urn:schemas-microsoft-com:vml" xmlns:wp14="http://schemas.microsoft.com/office/word/2010/wordprocessingDrawing" xmlns:wp="http://schemas.openxmlformats.org/drawingml/2006/wordprocessingDrawing" xmlns:w10="urn:schemas-microsoft-com:office:word" xmlns:w="http://schemas.openxmlformats.org/wordprocessingml/2006/main" xmlns:w14="http://schemas.microsoft.com/office/word/2010/wordml" xmlns:w15="http://schemas.microsoft.com/office/word/2012/wordml" xmlns:w16cex="http://schemas.microsoft.com/office/word/2018/wordml/cex" xmlns:w16cid="http://schemas.microsoft.com/office/word/2016/wordml/cid" xmlns:w16="http://schemas.microsoft.com/office/word/2018/wordml" xmlns:w16se="http://schemas.microsoft.com/office/word/2015/wordml/symex" xmlns:wpg="http://schemas.microsoft.com/office/word/2010/wordprocessingGroup" xmlns:wpi="http://schemas.microsoft.com/office/word/2010/wordprocessingInk" xmlns:wne="http://schemas.microsoft.com/office/word/2006/wordml" xmlns:wps="http://schemas.microsoft.com/office/word/2010/wordprocessingShape" mc:Ignorable="w14 w15 w16se w16cid w16 w16cex wp14">
-  <w15:commentEx w15:paraId="19DE7816" w15:done="0"/>
-</w15:commentsEx>
-</file>
-
-<file path=word/commentsExtensible.xml><?xml version="1.0" encoding="utf-8"?>
-<w16cex:commentsExtensible xmlns:wpc="http://schemas.microsoft.com/office/word/2010/wordprocessingCanvas" xmlns:cx="http://schemas.microsoft.com/office/drawing/2014/chartex" xmlns:cx1="http://schemas.microsoft.com/office/drawing/2015/9/8/chartex" xmlns:cx2="http://schemas.microsoft.com/office/drawing/2015/10/21/chartex" xmlns:cx3="http://schemas.microsoft.com/office/drawing/2016/5/9/chartex" xmlns:cx4="http://schemas.microsoft.com/office/drawing/2016/5/10/chartex" xmlns:cx5="http://schemas.microsoft.com/office/drawing/2016/5/11/chartex" xmlns:cx6="http://schemas.microsoft.com/office/drawing/2016/5/12/chartex" xmlns:cx7="http://schemas.microsoft.com/office/drawing/2016/5/13/chartex" xmlns:cx8="http://schemas.microsoft.com/office/drawing/2016/5/14/chartex" xmlns:mc="http://schemas.openxmlformats.org/markup-compatibility/2006" xmlns:aink="http://schemas.microsoft.com/office/drawing/2016/ink" xmlns:am3d="http://schemas.microsoft.com/office/drawing/2017/model3d" xmlns:o="urn:schemas-microsoft-com:office:office" xmlns:r="http://schemas.openxmlformats.org/officeDocument/2006/relationships" xmlns:m="http://schemas.openxmlformats.org/officeDocument/2006/math" xmlns:v="urn:schemas-microsoft-com:vml" xmlns:wp14="http://schemas.microsoft.com/office/word/2010/wordprocessingDrawing" xmlns:wp="http://schemas.openxmlformats.org/drawingml/2006/wordprocessingDrawing" xmlns:w10="urn:schemas-microsoft-com:office:word" xmlns:w="http://schemas.openxmlformats.org/wordprocessingml/2006/main" xmlns:w14="http://schemas.microsoft.com/office/word/2010/wordml" xmlns:w15="http://schemas.microsoft.com/office/word/2012/wordml" xmlns:w16cex="http://schemas.microsoft.com/office/word/2018/wordml/cex" xmlns:w16cid="http://schemas.microsoft.com/office/word/2016/wordml/cid" xmlns:w16="http://schemas.microsoft.com/office/word/2018/wordml" xmlns:w16se="http://schemas.microsoft.com/office/word/2015/wordml/symex" xmlns:wpg="http://schemas.microsoft.com/office/word/2010/wordprocessingGroup" xmlns:wpi="http://schemas.microsoft.com/office/word/2010/wordprocessingInk" xmlns:wne="http://schemas.microsoft.com/office/word/2006/wordml" xmlns:wps="http://schemas.microsoft.com/office/word/2010/wordprocessingShape" mc:Ignorable="w14 w15 w16se w16cid w16 w16cex wp14">
-  <w16cex:commentExtensible w16cex:durableId="24FDB8B8" w16cex:dateUtc="2021-09-28T13:52:00Z"/>
-</w16cex:commentsExtensible>
-</file>
-
-<file path=word/commentsIds.xml><?xml version="1.0" encoding="utf-8"?>
-<w16cid:commentsIds xmlns:wpc="http://schemas.microsoft.com/office/word/2010/wordprocessingCanvas" xmlns:cx="http://schemas.microsoft.com/office/drawing/2014/chartex" xmlns:cx1="http://schemas.microsoft.com/office/drawing/2015/9/8/chartex" xmlns:cx2="http://schemas.microsoft.com/office/drawing/2015/10/21/chartex" xmlns:cx3="http://schemas.microsoft.com/office/drawing/2016/5/9/chartex" xmlns:cx4="http://schemas.microsoft.com/office/drawing/2016/5/10/chartex" xmlns:cx5="http://schemas.microsoft.com/office/drawing/2016/5/11/chartex" xmlns:cx6="http://schemas.microsoft.com/office/drawing/2016/5/12/chartex" xmlns:cx7="http://schemas.microsoft.com/office/drawing/2016/5/13/chartex" xmlns:cx8="http://schemas.microsoft.com/office/drawing/2016/5/14/chartex" xmlns:mc="http://schemas.openxmlformats.org/markup-compatibility/2006" xmlns:aink="http://schemas.microsoft.com/office/drawing/2016/ink" xmlns:am3d="http://schemas.microsoft.com/office/drawing/2017/model3d" xmlns:o="urn:schemas-microsoft-com:office:office" xmlns:r="http://schemas.openxmlformats.org/officeDocument/2006/relationships" xmlns:m="http://schemas.openxmlformats.org/officeDocument/2006/math" xmlns:v="urn:schemas-microsoft-com:vml" xmlns:wp14="http://schemas.microsoft.com/office/word/2010/wordprocessingDrawing" xmlns:wp="http://schemas.openxmlformats.org/drawingml/2006/wordprocessingDrawing" xmlns:w10="urn:schemas-microsoft-com:office:word" xmlns:w="http://schemas.openxmlformats.org/wordprocessingml/2006/main" xmlns:w14="http://schemas.microsoft.com/office/word/2010/wordml" xmlns:w15="http://schemas.microsoft.com/office/word/2012/wordml" xmlns:w16cex="http://schemas.microsoft.com/office/word/2018/wordml/cex" xmlns:w16cid="http://schemas.microsoft.com/office/word/2016/wordml/cid" xmlns:w16="http://schemas.microsoft.com/office/word/2018/wordml" xmlns:w16se="http://schemas.microsoft.com/office/word/2015/wordml/symex" xmlns:wpg="http://schemas.microsoft.com/office/word/2010/wordprocessingGroup" xmlns:wpi="http://schemas.microsoft.com/office/word/2010/wordprocessingInk" xmlns:wne="http://schemas.microsoft.com/office/word/2006/wordml" xmlns:wps="http://schemas.microsoft.com/office/word/2010/wordprocessingShape" mc:Ignorable="w14 w15 w16se w16cid w16 w16cex wp14">
-  <w16cid:commentId w16cid:paraId="19DE7816" w16cid:durableId="24FDB8B8"/>
-</w16cid:commentsIds>
-</file>
-
-<file path=word/people.xml><?xml version="1.0" encoding="utf-8"?>
-<w15:people xmlns:wpc="http://schemas.microsoft.com/office/word/2010/wordprocessingCanvas" xmlns:cx="http://schemas.microsoft.com/office/drawing/2014/chartex" xmlns:cx1="http://schemas.microsoft.com/office/drawing/2015/9/8/chartex" xmlns:cx2="http://schemas.microsoft.com/office/drawing/2015/10/21/chartex" xmlns:cx3="http://schemas.microsoft.com/office/drawing/2016/5/9/chartex" xmlns:cx4="http://schemas.microsoft.com/office/drawing/2016/5/10/chartex" xmlns:cx5="http://schemas.microsoft.com/office/drawing/2016/5/11/chartex" xmlns:cx6="http://schemas.microsoft.com/office/drawing/2016/5/12/chartex" xmlns:cx7="http://schemas.microsoft.com/office/drawing/2016/5/13/chartex" xmlns:cx8="http://schemas.microsoft.com/office/drawing/2016/5/14/chartex" xmlns:mc="http://schemas.openxmlformats.org/markup-compatibility/2006" xmlns:aink="http://schemas.microsoft.com/office/drawing/2016/ink" xmlns:am3d="http://schemas.microsoft.com/office/drawing/2017/model3d" xmlns:o="urn:schemas-microsoft-com:office:office" xmlns:r="http://schemas.openxmlformats.org/officeDocument/2006/relationships" xmlns:m="http://schemas.openxmlformats.org/officeDocument/2006/math" xmlns:v="urn:schemas-microsoft-com:vml" xmlns:wp14="http://schemas.microsoft.com/office/word/2010/wordprocessingDrawing" xmlns:wp="http://schemas.openxmlformats.org/drawingml/2006/wordprocessingDrawing" xmlns:w10="urn:schemas-microsoft-com:office:word" xmlns:w="http://schemas.openxmlformats.org/wordprocessingml/2006/main" xmlns:w14="http://schemas.microsoft.com/office/word/2010/wordml" xmlns:w15="http://schemas.microsoft.com/office/word/2012/wordml" xmlns:w16cex="http://schemas.microsoft.com/office/word/2018/wordml/cex" xmlns:w16cid="http://schemas.microsoft.com/office/word/2016/wordml/cid" xmlns:w16="http://schemas.microsoft.com/office/word/2018/wordml" xmlns:w16se="http://schemas.microsoft.com/office/word/2015/wordml/symex" xmlns:wpg="http://schemas.microsoft.com/office/word/2010/wordprocessingGroup" xmlns:wpi="http://schemas.microsoft.com/office/word/2010/wordprocessingInk" xmlns:wne="http://schemas.microsoft.com/office/word/2006/wordml" xmlns:wps="http://schemas.microsoft.com/office/word/2010/wordprocessingShape" mc:Ignorable="w14 w15 w16se w16cid w16 w16cex wp14">
-  <w15:person w15:author="POLACK Francois">
-    <w15:presenceInfo w15:providerId="AD" w15:userId="S::francois.polack@synchrotron-soleil.fr::5a54068f-cfdb-4267-a5bd-8f5bb396973f"/>
-  </w15:person>
-</w15:people>
 </file>
 
 <file path=word/styles.xml><?xml version="1.0" encoding="utf-8"?>

</xml_diff>

<commit_message>
doc: Ajout d'une note sur les coniques tendand vers un cercles dans les      calculs d'optimisation ou de fit.
</commit_message>
<xml_diff>
--- a/Coniques_pqTheta.docx
+++ b/Coniques_pqTheta.docx
@@ -35,7 +35,13 @@
         <w:t>éfinition unitaire</w:t>
       </w:r>
       <w:r>
-        <w:t xml:space="preserve"> quelque soit le type de la conique</w:t>
+        <w:t xml:space="preserve"> quel</w:t>
+      </w:r>
+      <w:r>
+        <w:t xml:space="preserve"> </w:t>
+      </w:r>
+      <w:r>
+        <w:t>que soit le type de la conique</w:t>
       </w:r>
     </w:p>
     <w:p>
@@ -10468,9 +10474,21 @@
           <w:tab w:val="right" w:pos="8505"/>
         </w:tabs>
         <w:rPr>
-          <w:rFonts w:eastAsiaTheme="minorEastAsia"/>
+          <w:rFonts w:asciiTheme="majorHAnsi" w:eastAsiaTheme="minorEastAsia" w:hAnsiTheme="majorHAnsi" w:cstheme="majorBidi"/>
+          <w:color w:val="2F5496" w:themeColor="accent1" w:themeShade="BF"/>
+          <w:sz w:val="26"/>
+          <w:szCs w:val="26"/>
         </w:rPr>
       </w:pPr>
+      <w:r>
+        <w:rPr>
+          <w:rFonts w:asciiTheme="majorHAnsi" w:eastAsiaTheme="minorEastAsia" w:hAnsiTheme="majorHAnsi" w:cstheme="majorBidi"/>
+          <w:color w:val="2F5496" w:themeColor="accent1" w:themeShade="BF"/>
+          <w:sz w:val="26"/>
+          <w:szCs w:val="26"/>
+        </w:rPr>
+        <w:t>Singularités</w:t>
+      </w:r>
     </w:p>
     <w:p>
       <w:pPr>
@@ -10481,6 +10499,605 @@
           <w:rFonts w:eastAsiaTheme="minorEastAsia"/>
         </w:rPr>
       </w:pPr>
+      <w:r>
+        <w:rPr>
+          <w:rFonts w:eastAsiaTheme="minorEastAsia"/>
+        </w:rPr>
+        <w:t xml:space="preserve">Le calcul de </w:t>
+      </w:r>
+      <m:oMath>
+        <m:r>
+          <w:rPr>
+            <w:rFonts w:ascii="Cambria Math" w:hAnsi="Cambria Math"/>
+          </w:rPr>
+          <m:t>φ</m:t>
+        </m:r>
+      </m:oMath>
+      <w:r>
+        <w:rPr>
+          <w:rFonts w:eastAsiaTheme="minorEastAsia"/>
+        </w:rPr>
+        <w:t xml:space="preserve"> peut poser une difficulté numérique quand </w:t>
+      </w:r>
+      <m:oMath>
+        <m:r>
+          <w:rPr>
+            <w:rFonts w:ascii="Cambria Math" w:hAnsi="Cambria Math"/>
+          </w:rPr>
+          <m:t>θ</m:t>
+        </m:r>
+        <m:r>
+          <w:rPr>
+            <w:rFonts w:ascii="Cambria Math" w:hAnsi="Cambria Math"/>
+          </w:rPr>
+          <m:t>→</m:t>
+        </m:r>
+        <m:f>
+          <m:fPr>
+            <m:type m:val="skw"/>
+            <m:ctrlPr>
+              <w:rPr>
+                <w:rFonts w:ascii="Cambria Math" w:hAnsi="Cambria Math"/>
+                <w:i/>
+              </w:rPr>
+            </m:ctrlPr>
+          </m:fPr>
+          <m:num>
+            <m:r>
+              <w:rPr>
+                <w:rFonts w:ascii="Cambria Math" w:hAnsi="Cambria Math"/>
+              </w:rPr>
+              <m:t>π</m:t>
+            </m:r>
+          </m:num>
+          <m:den>
+            <m:r>
+              <w:rPr>
+                <w:rFonts w:ascii="Cambria Math" w:hAnsi="Cambria Math"/>
+              </w:rPr>
+              <m:t>2</m:t>
+            </m:r>
+          </m:den>
+        </m:f>
+      </m:oMath>
+      <w:r>
+        <w:rPr>
+          <w:rFonts w:eastAsiaTheme="minorEastAsia"/>
+        </w:rPr>
+        <w:t xml:space="preserve">. Si </w:t>
+      </w:r>
+      <m:oMath>
+        <m:sSub>
+          <m:sSubPr>
+            <m:ctrlPr>
+              <w:rPr>
+                <w:rFonts w:ascii="Cambria Math" w:hAnsi="Cambria Math"/>
+                <w:i/>
+                <w:iCs/>
+              </w:rPr>
+            </m:ctrlPr>
+          </m:sSubPr>
+          <m:e>
+            <m:r>
+              <w:rPr>
+                <w:rFonts w:ascii="Cambria Math" w:hAnsi="Cambria Math"/>
+              </w:rPr>
+              <m:t>p</m:t>
+            </m:r>
+          </m:e>
+          <m:sub>
+            <m:r>
+              <w:rPr>
+                <w:rFonts w:ascii="Cambria Math" w:hAnsi="Cambria Math"/>
+              </w:rPr>
+              <m:t>1</m:t>
+            </m:r>
+          </m:sub>
+        </m:sSub>
+        <m:r>
+          <w:rPr>
+            <w:rFonts w:ascii="Cambria Math" w:hAnsi="Cambria Math"/>
+          </w:rPr>
+          <m:t>≠</m:t>
+        </m:r>
+        <m:r>
+          <w:rPr>
+            <w:rFonts w:ascii="Cambria Math" w:hAnsi="Cambria Math"/>
+          </w:rPr>
+          <m:t>-</m:t>
+        </m:r>
+        <m:sSub>
+          <m:sSubPr>
+            <m:ctrlPr>
+              <w:rPr>
+                <w:rFonts w:ascii="Cambria Math" w:hAnsi="Cambria Math"/>
+                <w:i/>
+                <w:iCs/>
+              </w:rPr>
+            </m:ctrlPr>
+          </m:sSubPr>
+          <m:e>
+            <m:r>
+              <w:rPr>
+                <w:rFonts w:ascii="Cambria Math" w:hAnsi="Cambria Math"/>
+              </w:rPr>
+              <m:t>q</m:t>
+            </m:r>
+          </m:e>
+          <m:sub>
+            <m:r>
+              <w:rPr>
+                <w:rFonts w:ascii="Cambria Math" w:hAnsi="Cambria Math"/>
+              </w:rPr>
+              <m:t>1</m:t>
+            </m:r>
+          </m:sub>
+        </m:sSub>
+      </m:oMath>
+      <w:r>
+        <w:rPr>
+          <w:rFonts w:eastAsiaTheme="minorEastAsia"/>
+          <w:iCs/>
+        </w:rPr>
+        <w:t xml:space="preserve"> cette difficulté est facilement résolue en utilisant la fonction atan2, </w:t>
+      </w:r>
+      <m:oMath>
+        <m:r>
+          <w:rPr>
+            <w:rFonts w:ascii="Cambria Math" w:hAnsi="Cambria Math"/>
+          </w:rPr>
+          <m:t>φ= atan</m:t>
+        </m:r>
+        <m:r>
+          <w:rPr>
+            <w:rFonts w:ascii="Cambria Math" w:hAnsi="Cambria Math"/>
+          </w:rPr>
+          <m:t>2</m:t>
+        </m:r>
+        <m:d>
+          <m:dPr>
+            <m:ctrlPr>
+              <w:rPr>
+                <w:rFonts w:ascii="Cambria Math" w:hAnsi="Cambria Math"/>
+                <w:i/>
+              </w:rPr>
+            </m:ctrlPr>
+          </m:dPr>
+          <m:e>
+            <m:d>
+              <m:dPr>
+                <m:ctrlPr>
+                  <w:rPr>
+                    <w:rFonts w:ascii="Cambria Math" w:hAnsi="Cambria Math"/>
+                    <w:i/>
+                    <w:iCs/>
+                  </w:rPr>
+                </m:ctrlPr>
+              </m:dPr>
+              <m:e>
+                <m:sSub>
+                  <m:sSubPr>
+                    <m:ctrlPr>
+                      <w:rPr>
+                        <w:rFonts w:ascii="Cambria Math" w:hAnsi="Cambria Math"/>
+                        <w:i/>
+                        <w:iCs/>
+                      </w:rPr>
+                    </m:ctrlPr>
+                  </m:sSubPr>
+                  <m:e>
+                    <m:r>
+                      <w:rPr>
+                        <w:rFonts w:ascii="Cambria Math" w:hAnsi="Cambria Math"/>
+                      </w:rPr>
+                      <m:t>p</m:t>
+                    </m:r>
+                  </m:e>
+                  <m:sub>
+                    <m:r>
+                      <w:rPr>
+                        <w:rFonts w:ascii="Cambria Math" w:hAnsi="Cambria Math"/>
+                      </w:rPr>
+                      <m:t>1</m:t>
+                    </m:r>
+                  </m:sub>
+                </m:sSub>
+                <m:r>
+                  <w:rPr>
+                    <w:rFonts w:ascii="Cambria Math" w:hAnsi="Cambria Math"/>
+                  </w:rPr>
+                  <m:t>+</m:t>
+                </m:r>
+                <m:sSub>
+                  <m:sSubPr>
+                    <m:ctrlPr>
+                      <w:rPr>
+                        <w:rFonts w:ascii="Cambria Math" w:hAnsi="Cambria Math"/>
+                        <w:i/>
+                        <w:iCs/>
+                      </w:rPr>
+                    </m:ctrlPr>
+                  </m:sSubPr>
+                  <m:e>
+                    <m:r>
+                      <w:rPr>
+                        <w:rFonts w:ascii="Cambria Math" w:hAnsi="Cambria Math"/>
+                      </w:rPr>
+                      <m:t>q</m:t>
+                    </m:r>
+                  </m:e>
+                  <m:sub>
+                    <m:r>
+                      <w:rPr>
+                        <w:rFonts w:ascii="Cambria Math" w:hAnsi="Cambria Math"/>
+                      </w:rPr>
+                      <m:t>1</m:t>
+                    </m:r>
+                  </m:sub>
+                </m:sSub>
+              </m:e>
+            </m:d>
+            <m:r>
+              <w:rPr>
+                <w:rFonts w:ascii="Cambria Math" w:hAnsi="Cambria Math"/>
+              </w:rPr>
+              <m:t xml:space="preserve"> </m:t>
+            </m:r>
+            <m:r>
+              <w:rPr>
+                <w:rFonts w:ascii="Cambria Math" w:hAnsi="Cambria Math"/>
+              </w:rPr>
+              <m:t>sin</m:t>
+            </m:r>
+            <m:r>
+              <w:rPr>
+                <w:rFonts w:ascii="Cambria Math" w:hAnsi="Cambria Math"/>
+              </w:rPr>
+              <m:t>θ</m:t>
+            </m:r>
+            <m:r>
+              <w:rPr>
+                <w:rFonts w:ascii="Cambria Math" w:hAnsi="Cambria Math"/>
+              </w:rPr>
+              <m:t xml:space="preserve">,  </m:t>
+            </m:r>
+            <m:d>
+              <m:dPr>
+                <m:ctrlPr>
+                  <w:rPr>
+                    <w:rFonts w:ascii="Cambria Math" w:hAnsi="Cambria Math"/>
+                    <w:i/>
+                  </w:rPr>
+                </m:ctrlPr>
+              </m:dPr>
+              <m:e>
+                <m:sSub>
+                  <m:sSubPr>
+                    <m:ctrlPr>
+                      <w:rPr>
+                        <w:rFonts w:ascii="Cambria Math" w:hAnsi="Cambria Math"/>
+                        <w:i/>
+                        <w:iCs/>
+                      </w:rPr>
+                    </m:ctrlPr>
+                  </m:sSubPr>
+                  <m:e>
+                    <m:r>
+                      <w:rPr>
+                        <w:rFonts w:ascii="Cambria Math" w:hAnsi="Cambria Math"/>
+                      </w:rPr>
+                      <m:t>p</m:t>
+                    </m:r>
+                  </m:e>
+                  <m:sub>
+                    <m:r>
+                      <w:rPr>
+                        <w:rFonts w:ascii="Cambria Math" w:hAnsi="Cambria Math"/>
+                      </w:rPr>
+                      <m:t>1</m:t>
+                    </m:r>
+                  </m:sub>
+                </m:sSub>
+                <m:r>
+                  <w:rPr>
+                    <w:rFonts w:ascii="Cambria Math" w:hAnsi="Cambria Math"/>
+                  </w:rPr>
+                  <m:t>-</m:t>
+                </m:r>
+                <m:sSub>
+                  <m:sSubPr>
+                    <m:ctrlPr>
+                      <w:rPr>
+                        <w:rFonts w:ascii="Cambria Math" w:hAnsi="Cambria Math"/>
+                        <w:i/>
+                        <w:iCs/>
+                      </w:rPr>
+                    </m:ctrlPr>
+                  </m:sSubPr>
+                  <m:e>
+                    <m:r>
+                      <w:rPr>
+                        <w:rFonts w:ascii="Cambria Math" w:hAnsi="Cambria Math"/>
+                      </w:rPr>
+                      <m:t>q</m:t>
+                    </m:r>
+                  </m:e>
+                  <m:sub>
+                    <m:r>
+                      <w:rPr>
+                        <w:rFonts w:ascii="Cambria Math" w:hAnsi="Cambria Math"/>
+                      </w:rPr>
+                      <m:t>1</m:t>
+                    </m:r>
+                  </m:sub>
+                </m:sSub>
+              </m:e>
+            </m:d>
+            <m:r>
+              <w:rPr>
+                <w:rFonts w:ascii="Cambria Math" w:hAnsi="Cambria Math"/>
+              </w:rPr>
+              <m:t>cosθ</m:t>
+            </m:r>
+          </m:e>
+        </m:d>
+      </m:oMath>
+      <w:r>
+        <w:rPr>
+          <w:rFonts w:eastAsiaTheme="minorEastAsia"/>
+        </w:rPr>
+        <w:t xml:space="preserve">. </w:t>
+      </w:r>
+      <w:r>
+        <w:rPr>
+          <w:rFonts w:eastAsiaTheme="minorEastAsia"/>
+        </w:rPr>
+        <w:t xml:space="preserve">La conique tend alors vers une ellipse d’axe vertical, </w:t>
+      </w:r>
+      <m:oMath>
+        <m:r>
+          <w:rPr>
+            <w:rFonts w:ascii="Cambria Math" w:hAnsi="Cambria Math"/>
+          </w:rPr>
+          <m:t>θ→</m:t>
+        </m:r>
+        <m:f>
+          <m:fPr>
+            <m:type m:val="skw"/>
+            <m:ctrlPr>
+              <w:rPr>
+                <w:rFonts w:ascii="Cambria Math" w:hAnsi="Cambria Math"/>
+                <w:i/>
+              </w:rPr>
+            </m:ctrlPr>
+          </m:fPr>
+          <m:num>
+            <m:r>
+              <w:rPr>
+                <w:rFonts w:ascii="Cambria Math" w:hAnsi="Cambria Math"/>
+              </w:rPr>
+              <m:t>π</m:t>
+            </m:r>
+          </m:num>
+          <m:den>
+            <m:r>
+              <w:rPr>
+                <w:rFonts w:ascii="Cambria Math" w:hAnsi="Cambria Math"/>
+              </w:rPr>
+              <m:t>2</m:t>
+            </m:r>
+          </m:den>
+        </m:f>
+      </m:oMath>
+      <w:r>
+        <w:rPr>
+          <w:rFonts w:eastAsiaTheme="minorEastAsia"/>
+        </w:rPr>
+        <w:t xml:space="preserve">.Si </w:t>
+      </w:r>
+      <m:oMath>
+        <m:sSub>
+          <m:sSubPr>
+            <m:ctrlPr>
+              <w:rPr>
+                <w:rFonts w:ascii="Cambria Math" w:hAnsi="Cambria Math"/>
+                <w:i/>
+                <w:iCs/>
+              </w:rPr>
+            </m:ctrlPr>
+          </m:sSubPr>
+          <m:e>
+            <m:r>
+              <w:rPr>
+                <w:rFonts w:ascii="Cambria Math" w:hAnsi="Cambria Math"/>
+              </w:rPr>
+              <m:t>p</m:t>
+            </m:r>
+          </m:e>
+          <m:sub>
+            <m:r>
+              <w:rPr>
+                <w:rFonts w:ascii="Cambria Math" w:hAnsi="Cambria Math"/>
+              </w:rPr>
+              <m:t>1</m:t>
+            </m:r>
+          </m:sub>
+        </m:sSub>
+        <m:r>
+          <w:rPr>
+            <w:rFonts w:ascii="Cambria Math" w:hAnsi="Cambria Math"/>
+          </w:rPr>
+          <m:t>=</m:t>
+        </m:r>
+        <m:sSub>
+          <m:sSubPr>
+            <m:ctrlPr>
+              <w:rPr>
+                <w:rFonts w:ascii="Cambria Math" w:hAnsi="Cambria Math"/>
+                <w:i/>
+                <w:iCs/>
+              </w:rPr>
+            </m:ctrlPr>
+          </m:sSubPr>
+          <m:e>
+            <m:r>
+              <w:rPr>
+                <w:rFonts w:ascii="Cambria Math" w:hAnsi="Cambria Math"/>
+              </w:rPr>
+              <m:t>-</m:t>
+            </m:r>
+            <m:r>
+              <w:rPr>
+                <w:rFonts w:ascii="Cambria Math" w:hAnsi="Cambria Math"/>
+              </w:rPr>
+              <m:t>q</m:t>
+            </m:r>
+          </m:e>
+          <m:sub>
+            <m:r>
+              <w:rPr>
+                <w:rFonts w:ascii="Cambria Math" w:hAnsi="Cambria Math"/>
+              </w:rPr>
+              <m:t>1</m:t>
+            </m:r>
+          </m:sub>
+        </m:sSub>
+        <m:r>
+          <w:rPr>
+            <w:rFonts w:ascii="Cambria Math" w:hAnsi="Cambria Math"/>
+          </w:rPr>
+          <m:t xml:space="preserve"> et</m:t>
+        </m:r>
+      </m:oMath>
+      <w:r>
+        <w:rPr>
+          <w:rFonts w:eastAsiaTheme="minorEastAsia"/>
+          <w:iCs/>
+        </w:rPr>
+        <w:t xml:space="preserve"> </w:t>
+      </w:r>
+      <m:oMath>
+        <m:r>
+          <w:rPr>
+            <w:rFonts w:ascii="Cambria Math" w:hAnsi="Cambria Math"/>
+          </w:rPr>
+          <m:t>θ</m:t>
+        </m:r>
+        <m:r>
+          <w:rPr>
+            <w:rFonts w:ascii="Cambria Math" w:hAnsi="Cambria Math"/>
+          </w:rPr>
+          <m:t>=</m:t>
+        </m:r>
+        <m:f>
+          <m:fPr>
+            <m:type m:val="skw"/>
+            <m:ctrlPr>
+              <w:rPr>
+                <w:rFonts w:ascii="Cambria Math" w:hAnsi="Cambria Math"/>
+                <w:i/>
+              </w:rPr>
+            </m:ctrlPr>
+          </m:fPr>
+          <m:num>
+            <m:r>
+              <w:rPr>
+                <w:rFonts w:ascii="Cambria Math" w:hAnsi="Cambria Math"/>
+              </w:rPr>
+              <m:t>π</m:t>
+            </m:r>
+          </m:num>
+          <m:den>
+            <m:r>
+              <w:rPr>
+                <w:rFonts w:ascii="Cambria Math" w:hAnsi="Cambria Math"/>
+              </w:rPr>
+              <m:t>2</m:t>
+            </m:r>
+          </m:den>
+        </m:f>
+      </m:oMath>
+      <w:r>
+        <w:rPr>
+          <w:rFonts w:eastAsiaTheme="minorEastAsia"/>
+        </w:rPr>
+        <w:t xml:space="preserve">, atan2 n’est pas définie. </w:t>
+      </w:r>
+      <w:r>
+        <w:rPr>
+          <w:rFonts w:eastAsiaTheme="minorEastAsia"/>
+        </w:rPr>
+        <w:t xml:space="preserve">Ce cas correspond à un cercle et la valeur de </w:t>
+      </w:r>
+      <m:oMath>
+        <m:r>
+          <w:rPr>
+            <w:rFonts w:ascii="Cambria Math" w:hAnsi="Cambria Math"/>
+          </w:rPr>
+          <m:t>φ</m:t>
+        </m:r>
+      </m:oMath>
+      <w:r>
+        <w:rPr>
+          <w:rFonts w:eastAsiaTheme="minorEastAsia"/>
+        </w:rPr>
+        <w:t xml:space="preserve">, importe peu puisque la rotation </w:t>
+      </w:r>
+      <m:oMath>
+        <m:r>
+          <m:rPr>
+            <m:sty m:val="b"/>
+          </m:rPr>
+          <w:rPr>
+            <w:rFonts w:ascii="Cambria Math" w:eastAsiaTheme="minorEastAsia" w:hAnsi="Cambria Math"/>
+          </w:rPr>
+          <m:t>R</m:t>
+        </m:r>
+        <m:d>
+          <m:dPr>
+            <m:ctrlPr>
+              <w:rPr>
+                <w:rFonts w:ascii="Cambria Math" w:eastAsiaTheme="minorEastAsia" w:hAnsi="Cambria Math"/>
+                <w:i/>
+              </w:rPr>
+            </m:ctrlPr>
+          </m:dPr>
+          <m:e>
+            <m:r>
+              <w:rPr>
+                <w:rFonts w:ascii="Cambria Math" w:eastAsiaTheme="minorEastAsia" w:hAnsi="Cambria Math"/>
+              </w:rPr>
+              <m:t>-φ</m:t>
+            </m:r>
+          </m:e>
+        </m:d>
+      </m:oMath>
+      <w:r>
+        <w:rPr>
+          <w:rFonts w:eastAsiaTheme="minorEastAsia"/>
+        </w:rPr>
+        <w:t xml:space="preserve"> ramènera dans tous les cas le centre du cercle sur l’axe OY. On pourra donc choisir, par simplicité, </w:t>
+      </w:r>
+      <m:oMath>
+        <m:r>
+          <w:rPr>
+            <w:rFonts w:ascii="Cambria Math" w:hAnsi="Cambria Math"/>
+          </w:rPr>
+          <m:t>φ</m:t>
+        </m:r>
+        <m:r>
+          <w:rPr>
+            <w:rFonts w:ascii="Cambria Math" w:hAnsi="Cambria Math"/>
+          </w:rPr>
+          <m:t>=0</m:t>
+        </m:r>
+      </m:oMath>
+      <w:r>
+        <w:rPr>
+          <w:rFonts w:eastAsiaTheme="minorEastAsia"/>
+        </w:rPr>
+        <w:t xml:space="preserve"> dans ce cas singulier. Il pourrait se produire au cours d’une optimisation ou d’un fit.</w:t>
+      </w:r>
     </w:p>
     <w:p>
       <w:pPr>
@@ -10673,6 +11290,7 @@
           <w:rPr>
             <w:rFonts w:ascii="Cambria Math" w:hAnsi="Cambria Math"/>
           </w:rPr>
+          <w:lastRenderedPageBreak/>
           <m:t>y=±</m:t>
         </m:r>
         <m:f>
@@ -10790,7 +11408,6 @@
         <w:rPr>
           <w:rFonts w:eastAsiaTheme="minorEastAsia"/>
         </w:rPr>
-        <w:lastRenderedPageBreak/>
         <w:t>NB- Si P et Q tendent simultanément vers un point de l’axe Ox, on définit une hyperbole qui tend vers une forme dégénérée en deux droites. Si cette configuration est étendue à une quadrique de révolution celle-ci tend vers un cône. Ces formes dégénérées sont des figures sans foyers qui ne rentrent pas dans la représentation ci-dessus.</w:t>
       </w:r>
     </w:p>
@@ -11413,13 +12030,7 @@
                     <w:rPr>
                       <w:rFonts w:ascii="Cambria Math" w:hAnsi="Cambria Math"/>
                     </w:rPr>
-                    <m:t>-</m:t>
-                  </m:r>
-                  <m:r>
-                    <w:rPr>
-                      <w:rFonts w:ascii="Cambria Math" w:hAnsi="Cambria Math"/>
-                    </w:rPr>
-                    <m:t>sinφ</m:t>
+                    <m:t>-sinφ</m:t>
                   </m:r>
                 </m:e>
                 <m:e>
@@ -13473,6 +14084,7 @@
         <w:rPr>
           <w:rFonts w:eastAsiaTheme="minorEastAsia"/>
         </w:rPr>
+        <w:lastRenderedPageBreak/>
         <w:t>Les coordonnées du point d’intersection sont donné</w:t>
       </w:r>
       <w:r>
@@ -16708,13 +17320,7 @@
         <w:rPr>
           <w:rFonts w:eastAsiaTheme="minorEastAsia"/>
         </w:rPr>
-        <w:t xml:space="preserve">Normale au point d’abscisse </w:t>
-      </w:r>
-      <w:r>
-        <w:rPr>
-          <w:rFonts w:eastAsiaTheme="minorEastAsia"/>
-        </w:rPr>
-        <w:t>x=x</w:t>
+        <w:t>Normale au point d’abscisse x=x</w:t>
       </w:r>
       <w:r>
         <w:rPr>
@@ -17248,13 +17854,7 @@
                       <w:rPr>
                         <w:rFonts w:ascii="Cambria Math" w:hAnsi="Cambria Math"/>
                       </w:rPr>
-                      <m:t>tg</m:t>
-                    </m:r>
-                    <m:r>
-                      <w:rPr>
-                        <w:rFonts w:ascii="Cambria Math" w:hAnsi="Cambria Math"/>
-                      </w:rPr>
-                      <m:t>φ</m:t>
+                      <m:t>tgφ</m:t>
                     </m:r>
                   </m:e>
                   <m:e>

</xml_diff>